<commit_message>
nuevo avance y cambios de planes
se avanzo en la parte escrita y se cambio la parte programada
</commit_message>
<xml_diff>
--- a/UNIVERSIDAD CATÓLICA DE COSTA RICA SEGUNDO PROYECTO.docx
+++ b/UNIVERSIDAD CATÓLICA DE COSTA RICA SEGUNDO PROYECTO.docx
@@ -107,16 +107,7 @@
           <w:sz w:val="32"/>
           <w:szCs w:val="32"/>
         </w:rPr>
-        <w:t>SEGUNDO</w:t>
-      </w:r>
-      <w:bookmarkStart w:id="0" w:name="_GoBack"/>
-      <w:bookmarkEnd w:id="0"/>
-      <w:r>
-        <w:rPr>
-          <w:sz w:val="32"/>
-          <w:szCs w:val="32"/>
-        </w:rPr>
-        <w:t xml:space="preserve"> PROYECTO, JUEGO BUSCAMINAS</w:t>
+        <w:t>SEGUNDO PROYECTO, JUEGO BUSCAMINAS</w:t>
       </w:r>
     </w:p>
     <w:p>
@@ -253,11 +244,1595 @@
           <w:sz w:val="20"/>
           <w:szCs w:val="20"/>
         </w:rPr>
-        <w:t>SEDE SAN CARLOS, JUNIO, 2016</w:t>
+        <w:t>SEDE SAN CARLOS, AGOSTO</w:t>
       </w:r>
-    </w:p>
-    <w:p/>
+      <w:r>
+        <w:rPr>
+          <w:sz w:val="20"/>
+          <w:szCs w:val="20"/>
+        </w:rPr>
+        <w:t>, 2016</w:t>
+      </w:r>
+      <w:r>
+        <w:br w:type="page"/>
+      </w:r>
+    </w:p>
+    <w:sdt>
+      <w:sdtPr>
+        <w:id w:val="81887573"/>
+        <w:docPartObj>
+          <w:docPartGallery w:val="Table of Contents"/>
+          <w:docPartUnique/>
+        </w:docPartObj>
+      </w:sdtPr>
+      <w:sdtEndPr>
+        <w:rPr>
+          <w:rFonts w:ascii="Times New Roman" w:eastAsia="Calibri" w:hAnsi="Times New Roman" w:cs="Times New Roman"/>
+          <w:b/>
+          <w:bCs/>
+          <w:color w:val="auto"/>
+          <w:sz w:val="24"/>
+          <w:szCs w:val="22"/>
+          <w:lang w:val="es-CR" w:eastAsia="en-US"/>
+        </w:rPr>
+      </w:sdtEndPr>
+      <w:sdtContent>
+        <w:p>
+          <w:pPr>
+            <w:pStyle w:val="TtuloTDC"/>
+            <w:spacing w:line="360" w:lineRule="auto"/>
+            <w:jc w:val="both"/>
+            <w:rPr>
+              <w:rFonts w:ascii="Times New Roman" w:hAnsi="Times New Roman" w:cs="Times New Roman"/>
+              <w:color w:val="auto"/>
+              <w:sz w:val="24"/>
+              <w:szCs w:val="24"/>
+            </w:rPr>
+          </w:pPr>
+          <w:r>
+            <w:rPr>
+              <w:rFonts w:ascii="Times New Roman" w:hAnsi="Times New Roman" w:cs="Times New Roman"/>
+              <w:color w:val="auto"/>
+              <w:sz w:val="24"/>
+              <w:szCs w:val="24"/>
+            </w:rPr>
+            <w:t>Contenido</w:t>
+          </w:r>
+        </w:p>
+        <w:p>
+          <w:pPr>
+            <w:pStyle w:val="TDC1"/>
+            <w:tabs>
+              <w:tab w:val="right" w:pos="8828"/>
+            </w:tabs>
+            <w:spacing w:line="360" w:lineRule="auto"/>
+            <w:rPr>
+              <w:rFonts w:eastAsiaTheme="minorEastAsia"/>
+              <w:noProof/>
+              <w:szCs w:val="24"/>
+              <w:lang w:val="es-ES" w:eastAsia="es-ES"/>
+            </w:rPr>
+          </w:pPr>
+          <w:r>
+            <w:rPr>
+              <w:szCs w:val="24"/>
+            </w:rPr>
+            <w:fldChar w:fldCharType="begin"/>
+          </w:r>
+          <w:r>
+            <w:rPr>
+              <w:szCs w:val="24"/>
+            </w:rPr>
+            <w:instrText xml:space="preserve"> TOC \o "1-3" \h \z \u </w:instrText>
+          </w:r>
+          <w:r>
+            <w:rPr>
+              <w:szCs w:val="24"/>
+            </w:rPr>
+            <w:fldChar w:fldCharType="separate"/>
+          </w:r>
+          <w:hyperlink w:anchor="_Toc457847496" w:history="1">
+            <w:r>
+              <w:rPr>
+                <w:rStyle w:val="Hipervnculo"/>
+                <w:noProof/>
+                <w:color w:val="auto"/>
+                <w:szCs w:val="24"/>
+              </w:rPr>
+              <w:t>RESUMEN EJECUTIVO</w:t>
+            </w:r>
+            <w:r>
+              <w:rPr>
+                <w:noProof/>
+                <w:webHidden/>
+                <w:szCs w:val="24"/>
+              </w:rPr>
+              <w:tab/>
+            </w:r>
+            <w:r>
+              <w:rPr>
+                <w:noProof/>
+                <w:webHidden/>
+                <w:szCs w:val="24"/>
+              </w:rPr>
+              <w:fldChar w:fldCharType="begin"/>
+            </w:r>
+            <w:r>
+              <w:rPr>
+                <w:noProof/>
+                <w:webHidden/>
+                <w:szCs w:val="24"/>
+              </w:rPr>
+              <w:instrText xml:space="preserve"> PAGEREF _Toc457847496 \h </w:instrText>
+            </w:r>
+            <w:r>
+              <w:rPr>
+                <w:noProof/>
+                <w:webHidden/>
+                <w:szCs w:val="24"/>
+              </w:rPr>
+            </w:r>
+            <w:r>
+              <w:rPr>
+                <w:noProof/>
+                <w:webHidden/>
+                <w:szCs w:val="24"/>
+              </w:rPr>
+              <w:fldChar w:fldCharType="separate"/>
+            </w:r>
+            <w:r>
+              <w:rPr>
+                <w:noProof/>
+                <w:webHidden/>
+                <w:szCs w:val="24"/>
+              </w:rPr>
+              <w:t>4</w:t>
+            </w:r>
+            <w:r>
+              <w:rPr>
+                <w:noProof/>
+                <w:webHidden/>
+                <w:szCs w:val="24"/>
+              </w:rPr>
+              <w:fldChar w:fldCharType="end"/>
+            </w:r>
+          </w:hyperlink>
+        </w:p>
+        <w:p>
+          <w:pPr>
+            <w:pStyle w:val="TDC1"/>
+            <w:tabs>
+              <w:tab w:val="right" w:pos="8828"/>
+            </w:tabs>
+            <w:spacing w:line="360" w:lineRule="auto"/>
+            <w:rPr>
+              <w:rFonts w:eastAsiaTheme="minorEastAsia"/>
+              <w:noProof/>
+              <w:szCs w:val="24"/>
+              <w:lang w:val="es-ES" w:eastAsia="es-ES"/>
+            </w:rPr>
+          </w:pPr>
+          <w:hyperlink w:anchor="_Toc457847497" w:history="1">
+            <w:r>
+              <w:rPr>
+                <w:rStyle w:val="Hipervnculo"/>
+                <w:noProof/>
+                <w:color w:val="auto"/>
+                <w:szCs w:val="24"/>
+              </w:rPr>
+              <w:t>DESCRIPCION</w:t>
+            </w:r>
+            <w:r>
+              <w:rPr>
+                <w:noProof/>
+                <w:webHidden/>
+                <w:szCs w:val="24"/>
+              </w:rPr>
+              <w:tab/>
+            </w:r>
+            <w:r>
+              <w:rPr>
+                <w:noProof/>
+                <w:webHidden/>
+                <w:szCs w:val="24"/>
+              </w:rPr>
+              <w:fldChar w:fldCharType="begin"/>
+            </w:r>
+            <w:r>
+              <w:rPr>
+                <w:noProof/>
+                <w:webHidden/>
+                <w:szCs w:val="24"/>
+              </w:rPr>
+              <w:instrText xml:space="preserve"> PAGEREF _Toc457847497 \h </w:instrText>
+            </w:r>
+            <w:r>
+              <w:rPr>
+                <w:noProof/>
+                <w:webHidden/>
+                <w:szCs w:val="24"/>
+              </w:rPr>
+            </w:r>
+            <w:r>
+              <w:rPr>
+                <w:noProof/>
+                <w:webHidden/>
+                <w:szCs w:val="24"/>
+              </w:rPr>
+              <w:fldChar w:fldCharType="separate"/>
+            </w:r>
+            <w:r>
+              <w:rPr>
+                <w:noProof/>
+                <w:webHidden/>
+                <w:szCs w:val="24"/>
+              </w:rPr>
+              <w:t>4</w:t>
+            </w:r>
+            <w:r>
+              <w:rPr>
+                <w:noProof/>
+                <w:webHidden/>
+                <w:szCs w:val="24"/>
+              </w:rPr>
+              <w:fldChar w:fldCharType="end"/>
+            </w:r>
+          </w:hyperlink>
+        </w:p>
+        <w:p>
+          <w:pPr>
+            <w:pStyle w:val="TDC1"/>
+            <w:tabs>
+              <w:tab w:val="right" w:pos="8828"/>
+            </w:tabs>
+            <w:spacing w:line="360" w:lineRule="auto"/>
+            <w:rPr>
+              <w:rFonts w:eastAsiaTheme="minorEastAsia"/>
+              <w:noProof/>
+              <w:szCs w:val="24"/>
+              <w:lang w:val="es-ES" w:eastAsia="es-ES"/>
+            </w:rPr>
+          </w:pPr>
+          <w:hyperlink w:anchor="_Toc457847498" w:history="1">
+            <w:r>
+              <w:rPr>
+                <w:rStyle w:val="Hipervnculo"/>
+                <w:noProof/>
+                <w:color w:val="auto"/>
+                <w:szCs w:val="24"/>
+              </w:rPr>
+              <w:t>ABSTRACT</w:t>
+            </w:r>
+            <w:r>
+              <w:rPr>
+                <w:noProof/>
+                <w:webHidden/>
+                <w:szCs w:val="24"/>
+              </w:rPr>
+              <w:tab/>
+            </w:r>
+            <w:r>
+              <w:rPr>
+                <w:noProof/>
+                <w:webHidden/>
+                <w:szCs w:val="24"/>
+              </w:rPr>
+              <w:fldChar w:fldCharType="begin"/>
+            </w:r>
+            <w:r>
+              <w:rPr>
+                <w:noProof/>
+                <w:webHidden/>
+                <w:szCs w:val="24"/>
+              </w:rPr>
+              <w:instrText xml:space="preserve"> PAGEREF _Toc457847498 \h </w:instrText>
+            </w:r>
+            <w:r>
+              <w:rPr>
+                <w:noProof/>
+                <w:webHidden/>
+                <w:szCs w:val="24"/>
+              </w:rPr>
+            </w:r>
+            <w:r>
+              <w:rPr>
+                <w:noProof/>
+                <w:webHidden/>
+                <w:szCs w:val="24"/>
+              </w:rPr>
+              <w:fldChar w:fldCharType="separate"/>
+            </w:r>
+            <w:r>
+              <w:rPr>
+                <w:noProof/>
+                <w:webHidden/>
+                <w:szCs w:val="24"/>
+              </w:rPr>
+              <w:t>4</w:t>
+            </w:r>
+            <w:r>
+              <w:rPr>
+                <w:noProof/>
+                <w:webHidden/>
+                <w:szCs w:val="24"/>
+              </w:rPr>
+              <w:fldChar w:fldCharType="end"/>
+            </w:r>
+          </w:hyperlink>
+        </w:p>
+        <w:p>
+          <w:pPr>
+            <w:pStyle w:val="TDC1"/>
+            <w:tabs>
+              <w:tab w:val="right" w:pos="8828"/>
+            </w:tabs>
+            <w:spacing w:line="360" w:lineRule="auto"/>
+            <w:rPr>
+              <w:rFonts w:eastAsiaTheme="minorEastAsia"/>
+              <w:noProof/>
+              <w:szCs w:val="24"/>
+              <w:lang w:val="es-ES" w:eastAsia="es-ES"/>
+            </w:rPr>
+          </w:pPr>
+          <w:hyperlink w:anchor="_Toc457847499" w:history="1">
+            <w:r>
+              <w:rPr>
+                <w:rStyle w:val="Hipervnculo"/>
+                <w:noProof/>
+                <w:color w:val="auto"/>
+                <w:szCs w:val="24"/>
+              </w:rPr>
+              <w:t>OBJETIVOS GENERALES Y ESPESIFICOS</w:t>
+            </w:r>
+            <w:r>
+              <w:rPr>
+                <w:noProof/>
+                <w:webHidden/>
+                <w:szCs w:val="24"/>
+              </w:rPr>
+              <w:tab/>
+            </w:r>
+            <w:r>
+              <w:rPr>
+                <w:noProof/>
+                <w:webHidden/>
+                <w:szCs w:val="24"/>
+              </w:rPr>
+              <w:fldChar w:fldCharType="begin"/>
+            </w:r>
+            <w:r>
+              <w:rPr>
+                <w:noProof/>
+                <w:webHidden/>
+                <w:szCs w:val="24"/>
+              </w:rPr>
+              <w:instrText xml:space="preserve"> PAGEREF _Toc457847499 \h </w:instrText>
+            </w:r>
+            <w:r>
+              <w:rPr>
+                <w:noProof/>
+                <w:webHidden/>
+                <w:szCs w:val="24"/>
+              </w:rPr>
+            </w:r>
+            <w:r>
+              <w:rPr>
+                <w:noProof/>
+                <w:webHidden/>
+                <w:szCs w:val="24"/>
+              </w:rPr>
+              <w:fldChar w:fldCharType="separate"/>
+            </w:r>
+            <w:r>
+              <w:rPr>
+                <w:noProof/>
+                <w:webHidden/>
+                <w:szCs w:val="24"/>
+              </w:rPr>
+              <w:t>4</w:t>
+            </w:r>
+            <w:r>
+              <w:rPr>
+                <w:noProof/>
+                <w:webHidden/>
+                <w:szCs w:val="24"/>
+              </w:rPr>
+              <w:fldChar w:fldCharType="end"/>
+            </w:r>
+          </w:hyperlink>
+        </w:p>
+        <w:p>
+          <w:pPr>
+            <w:pStyle w:val="TDC2"/>
+            <w:tabs>
+              <w:tab w:val="right" w:pos="8828"/>
+            </w:tabs>
+            <w:spacing w:line="360" w:lineRule="auto"/>
+            <w:rPr>
+              <w:rFonts w:eastAsiaTheme="minorEastAsia"/>
+              <w:noProof/>
+              <w:szCs w:val="24"/>
+              <w:lang w:val="es-ES" w:eastAsia="es-ES"/>
+            </w:rPr>
+          </w:pPr>
+          <w:hyperlink w:anchor="_Toc457847500" w:history="1">
+            <w:r>
+              <w:rPr>
+                <w:rStyle w:val="Hipervnculo"/>
+                <w:noProof/>
+                <w:color w:val="auto"/>
+                <w:szCs w:val="24"/>
+              </w:rPr>
+              <w:t>Objetivo general</w:t>
+            </w:r>
+            <w:r>
+              <w:rPr>
+                <w:noProof/>
+                <w:webHidden/>
+                <w:szCs w:val="24"/>
+              </w:rPr>
+              <w:tab/>
+            </w:r>
+            <w:r>
+              <w:rPr>
+                <w:noProof/>
+                <w:webHidden/>
+                <w:szCs w:val="24"/>
+              </w:rPr>
+              <w:fldChar w:fldCharType="begin"/>
+            </w:r>
+            <w:r>
+              <w:rPr>
+                <w:noProof/>
+                <w:webHidden/>
+                <w:szCs w:val="24"/>
+              </w:rPr>
+              <w:instrText xml:space="preserve"> PAGEREF _Toc457847500 \h </w:instrText>
+            </w:r>
+            <w:r>
+              <w:rPr>
+                <w:noProof/>
+                <w:webHidden/>
+                <w:szCs w:val="24"/>
+              </w:rPr>
+            </w:r>
+            <w:r>
+              <w:rPr>
+                <w:noProof/>
+                <w:webHidden/>
+                <w:szCs w:val="24"/>
+              </w:rPr>
+              <w:fldChar w:fldCharType="separate"/>
+            </w:r>
+            <w:r>
+              <w:rPr>
+                <w:noProof/>
+                <w:webHidden/>
+                <w:szCs w:val="24"/>
+              </w:rPr>
+              <w:t>4</w:t>
+            </w:r>
+            <w:r>
+              <w:rPr>
+                <w:noProof/>
+                <w:webHidden/>
+                <w:szCs w:val="24"/>
+              </w:rPr>
+              <w:fldChar w:fldCharType="end"/>
+            </w:r>
+          </w:hyperlink>
+        </w:p>
+        <w:p>
+          <w:pPr>
+            <w:pStyle w:val="TDC2"/>
+            <w:tabs>
+              <w:tab w:val="right" w:pos="8828"/>
+            </w:tabs>
+            <w:spacing w:line="360" w:lineRule="auto"/>
+            <w:rPr>
+              <w:rFonts w:eastAsiaTheme="minorEastAsia"/>
+              <w:noProof/>
+              <w:szCs w:val="24"/>
+              <w:lang w:val="es-ES" w:eastAsia="es-ES"/>
+            </w:rPr>
+          </w:pPr>
+          <w:hyperlink w:anchor="_Toc457847501" w:history="1">
+            <w:r>
+              <w:rPr>
+                <w:rStyle w:val="Hipervnculo"/>
+                <w:noProof/>
+                <w:color w:val="auto"/>
+                <w:szCs w:val="24"/>
+              </w:rPr>
+              <w:t>Objetivos específicos</w:t>
+            </w:r>
+            <w:r>
+              <w:rPr>
+                <w:noProof/>
+                <w:webHidden/>
+                <w:szCs w:val="24"/>
+              </w:rPr>
+              <w:tab/>
+            </w:r>
+            <w:r>
+              <w:rPr>
+                <w:noProof/>
+                <w:webHidden/>
+                <w:szCs w:val="24"/>
+              </w:rPr>
+              <w:fldChar w:fldCharType="begin"/>
+            </w:r>
+            <w:r>
+              <w:rPr>
+                <w:noProof/>
+                <w:webHidden/>
+                <w:szCs w:val="24"/>
+              </w:rPr>
+              <w:instrText xml:space="preserve"> PAGEREF _Toc457847501 \h </w:instrText>
+            </w:r>
+            <w:r>
+              <w:rPr>
+                <w:noProof/>
+                <w:webHidden/>
+                <w:szCs w:val="24"/>
+              </w:rPr>
+            </w:r>
+            <w:r>
+              <w:rPr>
+                <w:noProof/>
+                <w:webHidden/>
+                <w:szCs w:val="24"/>
+              </w:rPr>
+              <w:fldChar w:fldCharType="separate"/>
+            </w:r>
+            <w:r>
+              <w:rPr>
+                <w:noProof/>
+                <w:webHidden/>
+                <w:szCs w:val="24"/>
+              </w:rPr>
+              <w:t>4</w:t>
+            </w:r>
+            <w:r>
+              <w:rPr>
+                <w:noProof/>
+                <w:webHidden/>
+                <w:szCs w:val="24"/>
+              </w:rPr>
+              <w:fldChar w:fldCharType="end"/>
+            </w:r>
+          </w:hyperlink>
+        </w:p>
+        <w:p>
+          <w:pPr>
+            <w:pStyle w:val="TDC1"/>
+            <w:tabs>
+              <w:tab w:val="right" w:pos="8828"/>
+            </w:tabs>
+            <w:spacing w:line="360" w:lineRule="auto"/>
+            <w:rPr>
+              <w:rFonts w:eastAsiaTheme="minorEastAsia"/>
+              <w:noProof/>
+              <w:szCs w:val="24"/>
+              <w:lang w:val="es-ES" w:eastAsia="es-ES"/>
+            </w:rPr>
+          </w:pPr>
+          <w:hyperlink w:anchor="_Toc457847502" w:history="1">
+            <w:r>
+              <w:rPr>
+                <w:rStyle w:val="Hipervnculo"/>
+                <w:noProof/>
+                <w:color w:val="auto"/>
+                <w:szCs w:val="24"/>
+              </w:rPr>
+              <w:t>INTRODUCCION</w:t>
+            </w:r>
+            <w:r>
+              <w:rPr>
+                <w:noProof/>
+                <w:webHidden/>
+                <w:szCs w:val="24"/>
+              </w:rPr>
+              <w:tab/>
+            </w:r>
+            <w:r>
+              <w:rPr>
+                <w:noProof/>
+                <w:webHidden/>
+                <w:szCs w:val="24"/>
+              </w:rPr>
+              <w:fldChar w:fldCharType="begin"/>
+            </w:r>
+            <w:r>
+              <w:rPr>
+                <w:noProof/>
+                <w:webHidden/>
+                <w:szCs w:val="24"/>
+              </w:rPr>
+              <w:instrText xml:space="preserve"> PAGEREF _Toc457847502 \h </w:instrText>
+            </w:r>
+            <w:r>
+              <w:rPr>
+                <w:noProof/>
+                <w:webHidden/>
+                <w:szCs w:val="24"/>
+              </w:rPr>
+            </w:r>
+            <w:r>
+              <w:rPr>
+                <w:noProof/>
+                <w:webHidden/>
+                <w:szCs w:val="24"/>
+              </w:rPr>
+              <w:fldChar w:fldCharType="separate"/>
+            </w:r>
+            <w:r>
+              <w:rPr>
+                <w:noProof/>
+                <w:webHidden/>
+                <w:szCs w:val="24"/>
+              </w:rPr>
+              <w:t>4</w:t>
+            </w:r>
+            <w:r>
+              <w:rPr>
+                <w:noProof/>
+                <w:webHidden/>
+                <w:szCs w:val="24"/>
+              </w:rPr>
+              <w:fldChar w:fldCharType="end"/>
+            </w:r>
+          </w:hyperlink>
+        </w:p>
+        <w:p>
+          <w:pPr>
+            <w:pStyle w:val="TDC1"/>
+            <w:tabs>
+              <w:tab w:val="right" w:pos="8828"/>
+            </w:tabs>
+            <w:spacing w:line="360" w:lineRule="auto"/>
+            <w:rPr>
+              <w:rFonts w:eastAsiaTheme="minorEastAsia"/>
+              <w:noProof/>
+              <w:szCs w:val="24"/>
+              <w:lang w:val="es-ES" w:eastAsia="es-ES"/>
+            </w:rPr>
+          </w:pPr>
+          <w:hyperlink w:anchor="_Toc457847503" w:history="1">
+            <w:r>
+              <w:rPr>
+                <w:rStyle w:val="Hipervnculo"/>
+                <w:noProof/>
+                <w:color w:val="auto"/>
+                <w:szCs w:val="24"/>
+              </w:rPr>
+              <w:t>DESARROLLO</w:t>
+            </w:r>
+            <w:r>
+              <w:rPr>
+                <w:noProof/>
+                <w:webHidden/>
+                <w:szCs w:val="24"/>
+              </w:rPr>
+              <w:tab/>
+            </w:r>
+            <w:r>
+              <w:rPr>
+                <w:noProof/>
+                <w:webHidden/>
+                <w:szCs w:val="24"/>
+              </w:rPr>
+              <w:fldChar w:fldCharType="begin"/>
+            </w:r>
+            <w:r>
+              <w:rPr>
+                <w:noProof/>
+                <w:webHidden/>
+                <w:szCs w:val="24"/>
+              </w:rPr>
+              <w:instrText xml:space="preserve"> PAGEREF _Toc457847503 \h </w:instrText>
+            </w:r>
+            <w:r>
+              <w:rPr>
+                <w:noProof/>
+                <w:webHidden/>
+                <w:szCs w:val="24"/>
+              </w:rPr>
+            </w:r>
+            <w:r>
+              <w:rPr>
+                <w:noProof/>
+                <w:webHidden/>
+                <w:szCs w:val="24"/>
+              </w:rPr>
+              <w:fldChar w:fldCharType="separate"/>
+            </w:r>
+            <w:r>
+              <w:rPr>
+                <w:noProof/>
+                <w:webHidden/>
+                <w:szCs w:val="24"/>
+              </w:rPr>
+              <w:t>4</w:t>
+            </w:r>
+            <w:r>
+              <w:rPr>
+                <w:noProof/>
+                <w:webHidden/>
+                <w:szCs w:val="24"/>
+              </w:rPr>
+              <w:fldChar w:fldCharType="end"/>
+            </w:r>
+          </w:hyperlink>
+        </w:p>
+        <w:p>
+          <w:pPr>
+            <w:pStyle w:val="TDC1"/>
+            <w:tabs>
+              <w:tab w:val="right" w:pos="8828"/>
+            </w:tabs>
+            <w:spacing w:line="360" w:lineRule="auto"/>
+            <w:rPr>
+              <w:rFonts w:eastAsiaTheme="minorEastAsia"/>
+              <w:noProof/>
+              <w:szCs w:val="24"/>
+              <w:lang w:val="es-ES" w:eastAsia="es-ES"/>
+            </w:rPr>
+          </w:pPr>
+          <w:hyperlink w:anchor="_Toc457847504" w:history="1">
+            <w:r>
+              <w:rPr>
+                <w:rStyle w:val="Hipervnculo"/>
+                <w:noProof/>
+                <w:color w:val="auto"/>
+                <w:szCs w:val="24"/>
+              </w:rPr>
+              <w:t>RESULTADOS OBTENIDOS</w:t>
+            </w:r>
+            <w:r>
+              <w:rPr>
+                <w:noProof/>
+                <w:webHidden/>
+                <w:szCs w:val="24"/>
+              </w:rPr>
+              <w:tab/>
+            </w:r>
+            <w:r>
+              <w:rPr>
+                <w:noProof/>
+                <w:webHidden/>
+                <w:szCs w:val="24"/>
+              </w:rPr>
+              <w:fldChar w:fldCharType="begin"/>
+            </w:r>
+            <w:r>
+              <w:rPr>
+                <w:noProof/>
+                <w:webHidden/>
+                <w:szCs w:val="24"/>
+              </w:rPr>
+              <w:instrText xml:space="preserve"> PAGEREF _Toc457847504 \h </w:instrText>
+            </w:r>
+            <w:r>
+              <w:rPr>
+                <w:noProof/>
+                <w:webHidden/>
+                <w:szCs w:val="24"/>
+              </w:rPr>
+            </w:r>
+            <w:r>
+              <w:rPr>
+                <w:noProof/>
+                <w:webHidden/>
+                <w:szCs w:val="24"/>
+              </w:rPr>
+              <w:fldChar w:fldCharType="separate"/>
+            </w:r>
+            <w:r>
+              <w:rPr>
+                <w:noProof/>
+                <w:webHidden/>
+                <w:szCs w:val="24"/>
+              </w:rPr>
+              <w:t>4</w:t>
+            </w:r>
+            <w:r>
+              <w:rPr>
+                <w:noProof/>
+                <w:webHidden/>
+                <w:szCs w:val="24"/>
+              </w:rPr>
+              <w:fldChar w:fldCharType="end"/>
+            </w:r>
+          </w:hyperlink>
+        </w:p>
+        <w:p>
+          <w:pPr>
+            <w:pStyle w:val="TDC1"/>
+            <w:tabs>
+              <w:tab w:val="right" w:pos="8828"/>
+            </w:tabs>
+            <w:spacing w:line="360" w:lineRule="auto"/>
+            <w:rPr>
+              <w:rFonts w:eastAsiaTheme="minorEastAsia"/>
+              <w:noProof/>
+              <w:szCs w:val="24"/>
+              <w:lang w:val="es-ES" w:eastAsia="es-ES"/>
+            </w:rPr>
+          </w:pPr>
+          <w:hyperlink w:anchor="_Toc457847505" w:history="1">
+            <w:r>
+              <w:rPr>
+                <w:rStyle w:val="Hipervnculo"/>
+                <w:noProof/>
+                <w:color w:val="auto"/>
+                <w:szCs w:val="24"/>
+              </w:rPr>
+              <w:t>CONCLUCION</w:t>
+            </w:r>
+            <w:r>
+              <w:rPr>
+                <w:noProof/>
+                <w:webHidden/>
+                <w:szCs w:val="24"/>
+              </w:rPr>
+              <w:tab/>
+            </w:r>
+            <w:r>
+              <w:rPr>
+                <w:noProof/>
+                <w:webHidden/>
+                <w:szCs w:val="24"/>
+              </w:rPr>
+              <w:fldChar w:fldCharType="begin"/>
+            </w:r>
+            <w:r>
+              <w:rPr>
+                <w:noProof/>
+                <w:webHidden/>
+                <w:szCs w:val="24"/>
+              </w:rPr>
+              <w:instrText xml:space="preserve"> PAGEREF _Toc457847505 \h </w:instrText>
+            </w:r>
+            <w:r>
+              <w:rPr>
+                <w:noProof/>
+                <w:webHidden/>
+                <w:szCs w:val="24"/>
+              </w:rPr>
+            </w:r>
+            <w:r>
+              <w:rPr>
+                <w:noProof/>
+                <w:webHidden/>
+                <w:szCs w:val="24"/>
+              </w:rPr>
+              <w:fldChar w:fldCharType="separate"/>
+            </w:r>
+            <w:r>
+              <w:rPr>
+                <w:noProof/>
+                <w:webHidden/>
+                <w:szCs w:val="24"/>
+              </w:rPr>
+              <w:t>4</w:t>
+            </w:r>
+            <w:r>
+              <w:rPr>
+                <w:noProof/>
+                <w:webHidden/>
+                <w:szCs w:val="24"/>
+              </w:rPr>
+              <w:fldChar w:fldCharType="end"/>
+            </w:r>
+          </w:hyperlink>
+        </w:p>
+        <w:p>
+          <w:pPr>
+            <w:pStyle w:val="TDC1"/>
+            <w:tabs>
+              <w:tab w:val="right" w:pos="8828"/>
+            </w:tabs>
+            <w:spacing w:line="360" w:lineRule="auto"/>
+            <w:rPr>
+              <w:rFonts w:eastAsiaTheme="minorEastAsia"/>
+              <w:noProof/>
+              <w:szCs w:val="24"/>
+              <w:lang w:val="es-ES" w:eastAsia="es-ES"/>
+            </w:rPr>
+          </w:pPr>
+          <w:hyperlink w:anchor="_Toc457847506" w:history="1">
+            <w:r>
+              <w:rPr>
+                <w:rStyle w:val="Hipervnculo"/>
+                <w:noProof/>
+                <w:color w:val="auto"/>
+                <w:szCs w:val="24"/>
+              </w:rPr>
+              <w:t>RECOMENDACIONES</w:t>
+            </w:r>
+            <w:r>
+              <w:rPr>
+                <w:noProof/>
+                <w:webHidden/>
+                <w:szCs w:val="24"/>
+              </w:rPr>
+              <w:tab/>
+            </w:r>
+            <w:r>
+              <w:rPr>
+                <w:noProof/>
+                <w:webHidden/>
+                <w:szCs w:val="24"/>
+              </w:rPr>
+              <w:fldChar w:fldCharType="begin"/>
+            </w:r>
+            <w:r>
+              <w:rPr>
+                <w:noProof/>
+                <w:webHidden/>
+                <w:szCs w:val="24"/>
+              </w:rPr>
+              <w:instrText xml:space="preserve"> PAGEREF _Toc457847506 \h </w:instrText>
+            </w:r>
+            <w:r>
+              <w:rPr>
+                <w:noProof/>
+                <w:webHidden/>
+                <w:szCs w:val="24"/>
+              </w:rPr>
+            </w:r>
+            <w:r>
+              <w:rPr>
+                <w:noProof/>
+                <w:webHidden/>
+                <w:szCs w:val="24"/>
+              </w:rPr>
+              <w:fldChar w:fldCharType="separate"/>
+            </w:r>
+            <w:r>
+              <w:rPr>
+                <w:noProof/>
+                <w:webHidden/>
+                <w:szCs w:val="24"/>
+              </w:rPr>
+              <w:t>4</w:t>
+            </w:r>
+            <w:r>
+              <w:rPr>
+                <w:noProof/>
+                <w:webHidden/>
+                <w:szCs w:val="24"/>
+              </w:rPr>
+              <w:fldChar w:fldCharType="end"/>
+            </w:r>
+          </w:hyperlink>
+        </w:p>
+        <w:p>
+          <w:pPr>
+            <w:pStyle w:val="TDC1"/>
+            <w:tabs>
+              <w:tab w:val="right" w:pos="8828"/>
+            </w:tabs>
+            <w:spacing w:line="360" w:lineRule="auto"/>
+            <w:rPr>
+              <w:rFonts w:eastAsiaTheme="minorEastAsia"/>
+              <w:noProof/>
+              <w:szCs w:val="24"/>
+              <w:lang w:val="es-ES" w:eastAsia="es-ES"/>
+            </w:rPr>
+          </w:pPr>
+          <w:hyperlink w:anchor="_Toc457847507" w:history="1">
+            <w:r>
+              <w:rPr>
+                <w:rStyle w:val="Hipervnculo"/>
+                <w:noProof/>
+                <w:color w:val="auto"/>
+                <w:szCs w:val="24"/>
+              </w:rPr>
+              <w:t>CRONOGRAMA</w:t>
+            </w:r>
+            <w:r>
+              <w:rPr>
+                <w:noProof/>
+                <w:webHidden/>
+                <w:szCs w:val="24"/>
+              </w:rPr>
+              <w:tab/>
+            </w:r>
+            <w:r>
+              <w:rPr>
+                <w:noProof/>
+                <w:webHidden/>
+                <w:szCs w:val="24"/>
+              </w:rPr>
+              <w:fldChar w:fldCharType="begin"/>
+            </w:r>
+            <w:r>
+              <w:rPr>
+                <w:noProof/>
+                <w:webHidden/>
+                <w:szCs w:val="24"/>
+              </w:rPr>
+              <w:instrText xml:space="preserve"> PAGEREF _Toc457847507 \h </w:instrText>
+            </w:r>
+            <w:r>
+              <w:rPr>
+                <w:noProof/>
+                <w:webHidden/>
+                <w:szCs w:val="24"/>
+              </w:rPr>
+            </w:r>
+            <w:r>
+              <w:rPr>
+                <w:noProof/>
+                <w:webHidden/>
+                <w:szCs w:val="24"/>
+              </w:rPr>
+              <w:fldChar w:fldCharType="separate"/>
+            </w:r>
+            <w:r>
+              <w:rPr>
+                <w:noProof/>
+                <w:webHidden/>
+                <w:szCs w:val="24"/>
+              </w:rPr>
+              <w:t>4</w:t>
+            </w:r>
+            <w:r>
+              <w:rPr>
+                <w:noProof/>
+                <w:webHidden/>
+                <w:szCs w:val="24"/>
+              </w:rPr>
+              <w:fldChar w:fldCharType="end"/>
+            </w:r>
+          </w:hyperlink>
+        </w:p>
+        <w:p>
+          <w:pPr>
+            <w:pStyle w:val="TDC1"/>
+            <w:tabs>
+              <w:tab w:val="right" w:pos="8828"/>
+            </w:tabs>
+            <w:spacing w:line="360" w:lineRule="auto"/>
+            <w:rPr>
+              <w:rFonts w:eastAsiaTheme="minorEastAsia"/>
+              <w:noProof/>
+              <w:szCs w:val="24"/>
+              <w:lang w:val="es-ES" w:eastAsia="es-ES"/>
+            </w:rPr>
+          </w:pPr>
+          <w:hyperlink w:anchor="_Toc457847508" w:history="1">
+            <w:r>
+              <w:rPr>
+                <w:rStyle w:val="Hipervnculo"/>
+                <w:noProof/>
+                <w:color w:val="auto"/>
+                <w:szCs w:val="24"/>
+              </w:rPr>
+              <w:t>BIBLIOGRAFIA</w:t>
+            </w:r>
+            <w:r>
+              <w:rPr>
+                <w:noProof/>
+                <w:webHidden/>
+                <w:szCs w:val="24"/>
+              </w:rPr>
+              <w:tab/>
+            </w:r>
+            <w:r>
+              <w:rPr>
+                <w:noProof/>
+                <w:webHidden/>
+                <w:szCs w:val="24"/>
+              </w:rPr>
+              <w:fldChar w:fldCharType="begin"/>
+            </w:r>
+            <w:r>
+              <w:rPr>
+                <w:noProof/>
+                <w:webHidden/>
+                <w:szCs w:val="24"/>
+              </w:rPr>
+              <w:instrText xml:space="preserve"> PAGEREF _Toc457847508 \h </w:instrText>
+            </w:r>
+            <w:r>
+              <w:rPr>
+                <w:noProof/>
+                <w:webHidden/>
+                <w:szCs w:val="24"/>
+              </w:rPr>
+            </w:r>
+            <w:r>
+              <w:rPr>
+                <w:noProof/>
+                <w:webHidden/>
+                <w:szCs w:val="24"/>
+              </w:rPr>
+              <w:fldChar w:fldCharType="separate"/>
+            </w:r>
+            <w:r>
+              <w:rPr>
+                <w:noProof/>
+                <w:webHidden/>
+                <w:szCs w:val="24"/>
+              </w:rPr>
+              <w:t>4</w:t>
+            </w:r>
+            <w:r>
+              <w:rPr>
+                <w:noProof/>
+                <w:webHidden/>
+                <w:szCs w:val="24"/>
+              </w:rPr>
+              <w:fldChar w:fldCharType="end"/>
+            </w:r>
+          </w:hyperlink>
+        </w:p>
+        <w:p>
+          <w:pPr>
+            <w:pStyle w:val="TDC1"/>
+            <w:tabs>
+              <w:tab w:val="right" w:pos="8828"/>
+            </w:tabs>
+            <w:spacing w:line="360" w:lineRule="auto"/>
+            <w:rPr>
+              <w:rFonts w:eastAsiaTheme="minorEastAsia"/>
+              <w:noProof/>
+              <w:szCs w:val="24"/>
+              <w:lang w:val="es-ES" w:eastAsia="es-ES"/>
+            </w:rPr>
+          </w:pPr>
+          <w:hyperlink w:anchor="_Toc457847509" w:history="1">
+            <w:r>
+              <w:rPr>
+                <w:rStyle w:val="Hipervnculo"/>
+                <w:noProof/>
+                <w:color w:val="auto"/>
+                <w:szCs w:val="24"/>
+              </w:rPr>
+              <w:t>BITAGORA</w:t>
+            </w:r>
+            <w:r>
+              <w:rPr>
+                <w:noProof/>
+                <w:webHidden/>
+                <w:szCs w:val="24"/>
+              </w:rPr>
+              <w:tab/>
+            </w:r>
+            <w:r>
+              <w:rPr>
+                <w:noProof/>
+                <w:webHidden/>
+                <w:szCs w:val="24"/>
+              </w:rPr>
+              <w:fldChar w:fldCharType="begin"/>
+            </w:r>
+            <w:r>
+              <w:rPr>
+                <w:noProof/>
+                <w:webHidden/>
+                <w:szCs w:val="24"/>
+              </w:rPr>
+              <w:instrText xml:space="preserve"> PAGEREF _Toc457847509 \h </w:instrText>
+            </w:r>
+            <w:r>
+              <w:rPr>
+                <w:noProof/>
+                <w:webHidden/>
+                <w:szCs w:val="24"/>
+              </w:rPr>
+            </w:r>
+            <w:r>
+              <w:rPr>
+                <w:noProof/>
+                <w:webHidden/>
+                <w:szCs w:val="24"/>
+              </w:rPr>
+              <w:fldChar w:fldCharType="separate"/>
+            </w:r>
+            <w:r>
+              <w:rPr>
+                <w:noProof/>
+                <w:webHidden/>
+                <w:szCs w:val="24"/>
+              </w:rPr>
+              <w:t>4</w:t>
+            </w:r>
+            <w:r>
+              <w:rPr>
+                <w:noProof/>
+                <w:webHidden/>
+                <w:szCs w:val="24"/>
+              </w:rPr>
+              <w:fldChar w:fldCharType="end"/>
+            </w:r>
+          </w:hyperlink>
+        </w:p>
+        <w:p>
+          <w:pPr>
+            <w:pStyle w:val="TDC1"/>
+            <w:tabs>
+              <w:tab w:val="right" w:pos="8828"/>
+            </w:tabs>
+            <w:spacing w:line="360" w:lineRule="auto"/>
+            <w:rPr>
+              <w:rFonts w:eastAsiaTheme="minorEastAsia"/>
+              <w:noProof/>
+              <w:szCs w:val="24"/>
+              <w:lang w:val="es-ES" w:eastAsia="es-ES"/>
+            </w:rPr>
+          </w:pPr>
+          <w:hyperlink w:anchor="_Toc457847510" w:history="1">
+            <w:r>
+              <w:rPr>
+                <w:rStyle w:val="Hipervnculo"/>
+                <w:noProof/>
+                <w:color w:val="auto"/>
+                <w:szCs w:val="24"/>
+              </w:rPr>
+              <w:t>ANEXOS</w:t>
+            </w:r>
+            <w:r>
+              <w:rPr>
+                <w:noProof/>
+                <w:webHidden/>
+                <w:szCs w:val="24"/>
+              </w:rPr>
+              <w:tab/>
+            </w:r>
+            <w:r>
+              <w:rPr>
+                <w:noProof/>
+                <w:webHidden/>
+                <w:szCs w:val="24"/>
+              </w:rPr>
+              <w:fldChar w:fldCharType="begin"/>
+            </w:r>
+            <w:r>
+              <w:rPr>
+                <w:noProof/>
+                <w:webHidden/>
+                <w:szCs w:val="24"/>
+              </w:rPr>
+              <w:instrText xml:space="preserve"> PAGEREF _Toc457847510 \h </w:instrText>
+            </w:r>
+            <w:r>
+              <w:rPr>
+                <w:noProof/>
+                <w:webHidden/>
+                <w:szCs w:val="24"/>
+              </w:rPr>
+            </w:r>
+            <w:r>
+              <w:rPr>
+                <w:noProof/>
+                <w:webHidden/>
+                <w:szCs w:val="24"/>
+              </w:rPr>
+              <w:fldChar w:fldCharType="separate"/>
+            </w:r>
+            <w:r>
+              <w:rPr>
+                <w:noProof/>
+                <w:webHidden/>
+                <w:szCs w:val="24"/>
+              </w:rPr>
+              <w:t>4</w:t>
+            </w:r>
+            <w:r>
+              <w:rPr>
+                <w:noProof/>
+                <w:webHidden/>
+                <w:szCs w:val="24"/>
+              </w:rPr>
+              <w:fldChar w:fldCharType="end"/>
+            </w:r>
+          </w:hyperlink>
+        </w:p>
+        <w:p>
+          <w:pPr>
+            <w:spacing w:line="360" w:lineRule="auto"/>
+          </w:pPr>
+          <w:r>
+            <w:rPr>
+              <w:szCs w:val="24"/>
+            </w:rPr>
+            <w:fldChar w:fldCharType="end"/>
+          </w:r>
+        </w:p>
+      </w:sdtContent>
+    </w:sdt>
+    <w:p>
+      <w:pPr>
+        <w:spacing w:line="259" w:lineRule="auto"/>
+        <w:jc w:val="left"/>
+        <w:sectPr>
+          <w:headerReference w:type="default" r:id="rId7"/>
+          <w:pgSz w:w="12240" w:h="15840"/>
+          <w:pgMar w:top="1417" w:right="1701" w:bottom="1417" w:left="1701" w:header="708" w:footer="708" w:gutter="0"/>
+          <w:cols w:space="708"/>
+          <w:docGrid w:linePitch="360"/>
+        </w:sectPr>
+      </w:pPr>
+      <w:r>
+        <w:br w:type="page"/>
+      </w:r>
+    </w:p>
+    <w:p>
+      <w:pPr>
+        <w:spacing w:line="259" w:lineRule="auto"/>
+        <w:jc w:val="left"/>
+      </w:pPr>
+    </w:p>
+    <w:p>
+      <w:pPr>
+        <w:spacing w:line="259" w:lineRule="auto"/>
+        <w:jc w:val="left"/>
+      </w:pPr>
+    </w:p>
+    <w:p>
+      <w:pPr>
+        <w:pStyle w:val="Ttulo1"/>
+        <w:spacing w:line="360" w:lineRule="auto"/>
+      </w:pPr>
+      <w:bookmarkStart w:id="0" w:name="_Toc457847496"/>
+      <w:r>
+        <w:t>RESUMEN EJECUTIVO</w:t>
+      </w:r>
+      <w:bookmarkEnd w:id="0"/>
+    </w:p>
+    <w:p>
+      <w:pPr>
+        <w:spacing w:line="360" w:lineRule="auto"/>
+      </w:pPr>
+    </w:p>
+    <w:p>
+      <w:pPr>
+        <w:pStyle w:val="Ttulo1"/>
+        <w:spacing w:line="360" w:lineRule="auto"/>
+      </w:pPr>
+      <w:bookmarkStart w:id="1" w:name="_Toc457847497"/>
+      <w:r>
+        <w:t>DESCRIPCION</w:t>
+      </w:r>
+      <w:bookmarkEnd w:id="1"/>
+    </w:p>
+    <w:p>
+      <w:pPr>
+        <w:spacing w:line="360" w:lineRule="auto"/>
+      </w:pPr>
+    </w:p>
+    <w:p>
+      <w:pPr>
+        <w:pStyle w:val="Ttulo1"/>
+        <w:spacing w:line="360" w:lineRule="auto"/>
+      </w:pPr>
+      <w:bookmarkStart w:id="2" w:name="_Toc457847498"/>
+      <w:r>
+        <w:t>ABSTRACT</w:t>
+      </w:r>
+      <w:bookmarkEnd w:id="2"/>
+    </w:p>
+    <w:p>
+      <w:pPr>
+        <w:spacing w:line="360" w:lineRule="auto"/>
+      </w:pPr>
+    </w:p>
+    <w:p>
+      <w:pPr>
+        <w:pStyle w:val="Ttulo1"/>
+        <w:spacing w:line="360" w:lineRule="auto"/>
+      </w:pPr>
+      <w:bookmarkStart w:id="3" w:name="_Toc457847499"/>
+      <w:r>
+        <w:t>OBJETIVOS GENERALES Y ESPESIFICOS</w:t>
+      </w:r>
+      <w:bookmarkEnd w:id="3"/>
+    </w:p>
+    <w:p>
+      <w:pPr>
+        <w:spacing w:line="360" w:lineRule="auto"/>
+      </w:pPr>
+    </w:p>
+    <w:p>
+      <w:pPr>
+        <w:pStyle w:val="Ttulo2"/>
+        <w:spacing w:line="360" w:lineRule="auto"/>
+      </w:pPr>
+      <w:bookmarkStart w:id="4" w:name="_Toc457847500"/>
+      <w:r>
+        <w:t>Objetivo general</w:t>
+      </w:r>
+      <w:bookmarkEnd w:id="4"/>
+    </w:p>
+    <w:p>
+      <w:pPr>
+        <w:spacing w:line="360" w:lineRule="auto"/>
+      </w:pPr>
+    </w:p>
+    <w:p>
+      <w:pPr>
+        <w:pStyle w:val="Ttulo2"/>
+        <w:spacing w:line="360" w:lineRule="auto"/>
+      </w:pPr>
+      <w:bookmarkStart w:id="5" w:name="_Toc457847501"/>
+      <w:r>
+        <w:t>Objetivos específicos</w:t>
+      </w:r>
+      <w:bookmarkEnd w:id="5"/>
+    </w:p>
+    <w:p>
+      <w:pPr>
+        <w:spacing w:line="360" w:lineRule="auto"/>
+      </w:pPr>
+    </w:p>
+    <w:p>
+      <w:pPr>
+        <w:pStyle w:val="Ttulo1"/>
+        <w:spacing w:line="360" w:lineRule="auto"/>
+      </w:pPr>
+      <w:bookmarkStart w:id="6" w:name="_Toc457847502"/>
+      <w:r>
+        <w:t>INTRODUCCION</w:t>
+      </w:r>
+      <w:bookmarkEnd w:id="6"/>
+    </w:p>
+    <w:p>
+      <w:pPr>
+        <w:spacing w:line="360" w:lineRule="auto"/>
+      </w:pPr>
+    </w:p>
+    <w:p>
+      <w:pPr>
+        <w:pStyle w:val="Ttulo1"/>
+        <w:spacing w:line="360" w:lineRule="auto"/>
+      </w:pPr>
+      <w:bookmarkStart w:id="7" w:name="_Toc457847503"/>
+      <w:r>
+        <w:t>DESARROLLO</w:t>
+      </w:r>
+      <w:bookmarkEnd w:id="7"/>
+    </w:p>
+    <w:p>
+      <w:pPr>
+        <w:spacing w:line="360" w:lineRule="auto"/>
+      </w:pPr>
+    </w:p>
+    <w:p>
+      <w:pPr>
+        <w:pStyle w:val="Ttulo1"/>
+        <w:spacing w:line="360" w:lineRule="auto"/>
+      </w:pPr>
+      <w:bookmarkStart w:id="8" w:name="_Toc457847504"/>
+      <w:r>
+        <w:t>RESULTADOS OBTENIDOS</w:t>
+      </w:r>
+      <w:bookmarkEnd w:id="8"/>
+    </w:p>
+    <w:p>
+      <w:pPr>
+        <w:spacing w:line="360" w:lineRule="auto"/>
+      </w:pPr>
+    </w:p>
+    <w:p>
+      <w:pPr>
+        <w:pStyle w:val="Ttulo1"/>
+        <w:spacing w:line="360" w:lineRule="auto"/>
+      </w:pPr>
+      <w:bookmarkStart w:id="9" w:name="_Toc457847505"/>
+      <w:r>
+        <w:t>CONCLUCION</w:t>
+      </w:r>
+      <w:bookmarkEnd w:id="9"/>
+    </w:p>
+    <w:p>
+      <w:pPr>
+        <w:spacing w:line="360" w:lineRule="auto"/>
+      </w:pPr>
+    </w:p>
+    <w:p>
+      <w:pPr>
+        <w:pStyle w:val="Ttulo1"/>
+        <w:spacing w:line="360" w:lineRule="auto"/>
+      </w:pPr>
+      <w:bookmarkStart w:id="10" w:name="_Toc457847506"/>
+      <w:r>
+        <w:t>RECOMENDACIONES</w:t>
+      </w:r>
+      <w:bookmarkEnd w:id="10"/>
+    </w:p>
+    <w:p>
+      <w:pPr>
+        <w:spacing w:line="360" w:lineRule="auto"/>
+      </w:pPr>
+      <w:bookmarkStart w:id="11" w:name="_GoBack"/>
+      <w:bookmarkEnd w:id="11"/>
+    </w:p>
+    <w:p>
+      <w:pPr>
+        <w:pStyle w:val="Ttulo1"/>
+        <w:spacing w:line="360" w:lineRule="auto"/>
+      </w:pPr>
+      <w:bookmarkStart w:id="12" w:name="_Toc457847507"/>
+      <w:r>
+        <w:lastRenderedPageBreak/>
+        <w:t>CRONOGRAMA</w:t>
+      </w:r>
+      <w:bookmarkEnd w:id="12"/>
+    </w:p>
+    <w:p>
+      <w:pPr>
+        <w:spacing w:line="360" w:lineRule="auto"/>
+      </w:pPr>
+    </w:p>
+    <w:p>
+      <w:pPr>
+        <w:pStyle w:val="Ttulo1"/>
+        <w:spacing w:line="360" w:lineRule="auto"/>
+      </w:pPr>
+      <w:bookmarkStart w:id="13" w:name="_Toc457847508"/>
+      <w:r>
+        <w:t>BIBLIOGRAFIA</w:t>
+      </w:r>
+      <w:bookmarkEnd w:id="13"/>
+    </w:p>
+    <w:p>
+      <w:pPr>
+        <w:spacing w:line="360" w:lineRule="auto"/>
+      </w:pPr>
+    </w:p>
+    <w:p>
+      <w:pPr>
+        <w:pStyle w:val="Ttulo1"/>
+        <w:spacing w:line="360" w:lineRule="auto"/>
+      </w:pPr>
+      <w:bookmarkStart w:id="14" w:name="_Toc457847509"/>
+      <w:r>
+        <w:t>BITAGORA</w:t>
+      </w:r>
+      <w:bookmarkEnd w:id="14"/>
+    </w:p>
+    <w:p>
+      <w:pPr>
+        <w:spacing w:line="360" w:lineRule="auto"/>
+      </w:pPr>
+    </w:p>
+    <w:p>
+      <w:pPr>
+        <w:pStyle w:val="Ttulo1"/>
+        <w:spacing w:line="360" w:lineRule="auto"/>
+      </w:pPr>
+      <w:bookmarkStart w:id="15" w:name="_Toc457847510"/>
+      <w:r>
+        <w:t>ANEXOS</w:t>
+      </w:r>
+      <w:bookmarkEnd w:id="15"/>
+    </w:p>
+    <w:p>
+      <w:pPr>
+        <w:spacing w:line="360" w:lineRule="auto"/>
+      </w:pPr>
+    </w:p>
+    <w:p>
+      <w:pPr>
+        <w:spacing w:line="360" w:lineRule="auto"/>
+      </w:pPr>
+    </w:p>
+    <w:p>
+      <w:pPr>
+        <w:spacing w:line="360" w:lineRule="auto"/>
+      </w:pPr>
+    </w:p>
+    <w:p>
+      <w:pPr>
+        <w:spacing w:line="360" w:lineRule="auto"/>
+      </w:pPr>
+    </w:p>
     <w:sectPr>
+      <w:headerReference w:type="default" r:id="rId8"/>
       <w:pgSz w:w="12240" w:h="15840"/>
       <w:pgMar w:top="1417" w:right="1701" w:bottom="1417" w:left="1701" w:header="708" w:footer="708" w:gutter="0"/>
       <w:cols w:space="708"/>
@@ -265,6 +1840,118 @@
     </w:sectPr>
   </w:body>
 </w:document>
+</file>
+
+<file path=word/endnotes.xml><?xml version="1.0" encoding="utf-8"?>
+<w:endnotes xmlns:wpc="http://schemas.microsoft.com/office/word/2010/wordprocessingCanvas" xmlns:cx="http://schemas.microsoft.com/office/drawing/2014/chartex" xmlns:cx1="http://schemas.microsoft.com/office/drawing/2015/9/8/chartex" xmlns:cx2="http://schemas.microsoft.com/office/drawing/2015/10/21/chartex" xmlns:mc="http://schemas.openxmlformats.org/markup-compatibility/2006" xmlns:o="urn:schemas-microsoft-com:office:office" xmlns:r="http://schemas.openxmlformats.org/officeDocument/2006/relationships" xmlns:m="http://schemas.openxmlformats.org/officeDocument/2006/math" xmlns:v="urn:schemas-microsoft-com:vml" xmlns:wp14="http://schemas.microsoft.com/office/word/2010/wordprocessingDrawing" xmlns:wp="http://schemas.openxmlformats.org/drawingml/2006/wordprocessingDrawing" xmlns:w10="urn:schemas-microsoft-com:office:word" xmlns:w="http://schemas.openxmlformats.org/wordprocessingml/2006/main" xmlns:w14="http://schemas.microsoft.com/office/word/2010/wordml" xmlns:w15="http://schemas.microsoft.com/office/word/2012/wordml" xmlns:w16se="http://schemas.microsoft.com/office/word/2015/wordml/symex" xmlns:wpg="http://schemas.microsoft.com/office/word/2010/wordprocessingGroup" xmlns:wpi="http://schemas.microsoft.com/office/word/2010/wordprocessingInk" xmlns:wne="http://schemas.microsoft.com/office/word/2006/wordml" xmlns:wps="http://schemas.microsoft.com/office/word/2010/wordprocessingShape" mc:Ignorable="w14 w15 w16se wp14">
+  <w:endnote w:type="separator" w:id="-1">
+    <w:p>
+      <w:pPr>
+        <w:spacing w:after="0"/>
+      </w:pPr>
+      <w:r>
+        <w:separator/>
+      </w:r>
+    </w:p>
+  </w:endnote>
+  <w:endnote w:type="continuationSeparator" w:id="0">
+    <w:p>
+      <w:pPr>
+        <w:spacing w:after="0"/>
+      </w:pPr>
+      <w:r>
+        <w:continuationSeparator/>
+      </w:r>
+    </w:p>
+  </w:endnote>
+</w:endnotes>
+</file>
+
+<file path=word/footnotes.xml><?xml version="1.0" encoding="utf-8"?>
+<w:footnotes xmlns:wpc="http://schemas.microsoft.com/office/word/2010/wordprocessingCanvas" xmlns:cx="http://schemas.microsoft.com/office/drawing/2014/chartex" xmlns:cx1="http://schemas.microsoft.com/office/drawing/2015/9/8/chartex" xmlns:cx2="http://schemas.microsoft.com/office/drawing/2015/10/21/chartex" xmlns:mc="http://schemas.openxmlformats.org/markup-compatibility/2006" xmlns:o="urn:schemas-microsoft-com:office:office" xmlns:r="http://schemas.openxmlformats.org/officeDocument/2006/relationships" xmlns:m="http://schemas.openxmlformats.org/officeDocument/2006/math" xmlns:v="urn:schemas-microsoft-com:vml" xmlns:wp14="http://schemas.microsoft.com/office/word/2010/wordprocessingDrawing" xmlns:wp="http://schemas.openxmlformats.org/drawingml/2006/wordprocessingDrawing" xmlns:w10="urn:schemas-microsoft-com:office:word" xmlns:w="http://schemas.openxmlformats.org/wordprocessingml/2006/main" xmlns:w14="http://schemas.microsoft.com/office/word/2010/wordml" xmlns:w15="http://schemas.microsoft.com/office/word/2012/wordml" xmlns:w16se="http://schemas.microsoft.com/office/word/2015/wordml/symex" xmlns:wpg="http://schemas.microsoft.com/office/word/2010/wordprocessingGroup" xmlns:wpi="http://schemas.microsoft.com/office/word/2010/wordprocessingInk" xmlns:wne="http://schemas.microsoft.com/office/word/2006/wordml" xmlns:wps="http://schemas.microsoft.com/office/word/2010/wordprocessingShape" mc:Ignorable="w14 w15 w16se wp14">
+  <w:footnote w:type="separator" w:id="-1">
+    <w:p>
+      <w:pPr>
+        <w:spacing w:after="0"/>
+      </w:pPr>
+      <w:r>
+        <w:separator/>
+      </w:r>
+    </w:p>
+  </w:footnote>
+  <w:footnote w:type="continuationSeparator" w:id="0">
+    <w:p>
+      <w:pPr>
+        <w:spacing w:after="0"/>
+      </w:pPr>
+      <w:r>
+        <w:continuationSeparator/>
+      </w:r>
+    </w:p>
+  </w:footnote>
+</w:footnotes>
+</file>
+
+<file path=word/header1.xml><?xml version="1.0" encoding="utf-8"?>
+<w:hdr xmlns:wpc="http://schemas.microsoft.com/office/word/2010/wordprocessingCanvas" xmlns:cx="http://schemas.microsoft.com/office/drawing/2014/chartex" xmlns:cx1="http://schemas.microsoft.com/office/drawing/2015/9/8/chartex" xmlns:cx2="http://schemas.microsoft.com/office/drawing/2015/10/21/chartex" xmlns:mc="http://schemas.openxmlformats.org/markup-compatibility/2006" xmlns:o="urn:schemas-microsoft-com:office:office" xmlns:r="http://schemas.openxmlformats.org/officeDocument/2006/relationships" xmlns:m="http://schemas.openxmlformats.org/officeDocument/2006/math" xmlns:v="urn:schemas-microsoft-com:vml" xmlns:wp14="http://schemas.microsoft.com/office/word/2010/wordprocessingDrawing" xmlns:wp="http://schemas.openxmlformats.org/drawingml/2006/wordprocessingDrawing" xmlns:w10="urn:schemas-microsoft-com:office:word" xmlns:w="http://schemas.openxmlformats.org/wordprocessingml/2006/main" xmlns:w14="http://schemas.microsoft.com/office/word/2010/wordml" xmlns:w15="http://schemas.microsoft.com/office/word/2012/wordml" xmlns:w16se="http://schemas.microsoft.com/office/word/2015/wordml/symex" xmlns:wpg="http://schemas.microsoft.com/office/word/2010/wordprocessingGroup" xmlns:wpi="http://schemas.microsoft.com/office/word/2010/wordprocessingInk" xmlns:wne="http://schemas.microsoft.com/office/word/2006/wordml" xmlns:wps="http://schemas.microsoft.com/office/word/2010/wordprocessingShape" mc:Ignorable="w14 w15 w16se wp14">
+  <w:p>
+    <w:pPr>
+      <w:pStyle w:val="Encabezado"/>
+      <w:jc w:val="right"/>
+    </w:pPr>
+  </w:p>
+  <w:p>
+    <w:pPr>
+      <w:pStyle w:val="Encabezado"/>
+    </w:pPr>
+  </w:p>
+</w:hdr>
+</file>
+
+<file path=word/header2.xml><?xml version="1.0" encoding="utf-8"?>
+<w:hdr xmlns:wpc="http://schemas.microsoft.com/office/word/2010/wordprocessingCanvas" xmlns:cx="http://schemas.microsoft.com/office/drawing/2014/chartex" xmlns:cx1="http://schemas.microsoft.com/office/drawing/2015/9/8/chartex" xmlns:cx2="http://schemas.microsoft.com/office/drawing/2015/10/21/chartex" xmlns:mc="http://schemas.openxmlformats.org/markup-compatibility/2006" xmlns:o="urn:schemas-microsoft-com:office:office" xmlns:r="http://schemas.openxmlformats.org/officeDocument/2006/relationships" xmlns:m="http://schemas.openxmlformats.org/officeDocument/2006/math" xmlns:v="urn:schemas-microsoft-com:vml" xmlns:wp14="http://schemas.microsoft.com/office/word/2010/wordprocessingDrawing" xmlns:wp="http://schemas.openxmlformats.org/drawingml/2006/wordprocessingDrawing" xmlns:w10="urn:schemas-microsoft-com:office:word" xmlns:w="http://schemas.openxmlformats.org/wordprocessingml/2006/main" xmlns:w14="http://schemas.microsoft.com/office/word/2010/wordml" xmlns:w15="http://schemas.microsoft.com/office/word/2012/wordml" xmlns:w16se="http://schemas.microsoft.com/office/word/2015/wordml/symex" xmlns:wpg="http://schemas.microsoft.com/office/word/2010/wordprocessingGroup" xmlns:wpi="http://schemas.microsoft.com/office/word/2010/wordprocessingInk" xmlns:wne="http://schemas.microsoft.com/office/word/2006/wordml" xmlns:wps="http://schemas.microsoft.com/office/word/2010/wordprocessingShape" mc:Ignorable="w14 w15 w16se wp14">
+  <w:sdt>
+    <w:sdtPr>
+      <w:id w:val="802119898"/>
+      <w:docPartObj>
+        <w:docPartGallery w:val="Page Numbers (Top of Page)"/>
+        <w:docPartUnique/>
+      </w:docPartObj>
+    </w:sdtPr>
+    <w:sdtContent>
+      <w:p>
+        <w:pPr>
+          <w:pStyle w:val="Encabezado"/>
+          <w:jc w:val="right"/>
+        </w:pPr>
+        <w:r>
+          <w:fldChar w:fldCharType="begin"/>
+        </w:r>
+        <w:r>
+          <w:instrText>PAGE   \* MERGEFORMAT</w:instrText>
+        </w:r>
+        <w:r>
+          <w:fldChar w:fldCharType="separate"/>
+        </w:r>
+        <w:r>
+          <w:rPr>
+            <w:noProof/>
+            <w:lang w:val="es-ES"/>
+          </w:rPr>
+          <w:t>4</w:t>
+        </w:r>
+        <w:r>
+          <w:fldChar w:fldCharType="end"/>
+        </w:r>
+      </w:p>
+    </w:sdtContent>
+  </w:sdt>
+  <w:p>
+    <w:pPr>
+      <w:pStyle w:val="Encabezado"/>
+    </w:pPr>
+  </w:p>
+</w:hdr>
 </file>
 
 <file path=word/styles.xml><?xml version="1.0" encoding="utf-8"?>
@@ -701,7 +2388,7 @@
     <w:uiPriority w:val="9"/>
     <w:unhideWhenUsed/>
     <w:qFormat/>
-    <w:rsid w:val="00EB72F6"/>
+    <w:rsid w:val="00685ACF"/>
     <w:pPr>
       <w:keepNext/>
       <w:keepLines/>
@@ -780,7 +2467,7 @@
     <w:basedOn w:val="Fuentedeprrafopredeter"/>
     <w:link w:val="Ttulo2"/>
     <w:uiPriority w:val="9"/>
-    <w:rsid w:val="00EB72F6"/>
+    <w:rsid w:val="00685ACF"/>
     <w:rPr>
       <w:rFonts w:ascii="Times New Roman" w:eastAsiaTheme="majorEastAsia" w:hAnsi="Times New Roman" w:cstheme="majorBidi"/>
       <w:sz w:val="24"/>
@@ -825,6 +2512,116 @@
       <w:rFonts w:ascii="Times New Roman" w:eastAsia="Calibri" w:hAnsi="Times New Roman" w:cs="Times New Roman"/>
       <w:sz w:val="24"/>
       <w:szCs w:val="20"/>
+      <w:lang w:val="es-CR"/>
+    </w:rPr>
+  </w:style>
+  <w:style w:type="paragraph" w:styleId="TtuloTDC">
+    <w:name w:val="TOC Heading"/>
+    <w:basedOn w:val="Ttulo1"/>
+    <w:next w:val="Normal"/>
+    <w:uiPriority w:val="39"/>
+    <w:unhideWhenUsed/>
+    <w:qFormat/>
+    <w:rsid w:val="00292CF5"/>
+    <w:pPr>
+      <w:spacing w:line="259" w:lineRule="auto"/>
+      <w:jc w:val="left"/>
+      <w:outlineLvl w:val="9"/>
+    </w:pPr>
+    <w:rPr>
+      <w:rFonts w:asciiTheme="majorHAnsi" w:hAnsiTheme="majorHAnsi"/>
+      <w:color w:val="2E74B5" w:themeColor="accent1" w:themeShade="BF"/>
+      <w:sz w:val="32"/>
+      <w:lang w:val="es-ES" w:eastAsia="es-ES"/>
+    </w:rPr>
+  </w:style>
+  <w:style w:type="paragraph" w:styleId="TDC1">
+    <w:name w:val="toc 1"/>
+    <w:basedOn w:val="Normal"/>
+    <w:next w:val="Normal"/>
+    <w:autoRedefine/>
+    <w:uiPriority w:val="39"/>
+    <w:unhideWhenUsed/>
+    <w:rsid w:val="00292CF5"/>
+    <w:pPr>
+      <w:spacing w:after="100"/>
+    </w:pPr>
+  </w:style>
+  <w:style w:type="paragraph" w:styleId="TDC2">
+    <w:name w:val="toc 2"/>
+    <w:basedOn w:val="Normal"/>
+    <w:next w:val="Normal"/>
+    <w:autoRedefine/>
+    <w:uiPriority w:val="39"/>
+    <w:unhideWhenUsed/>
+    <w:rsid w:val="00292CF5"/>
+    <w:pPr>
+      <w:spacing w:after="100"/>
+      <w:ind w:left="240"/>
+    </w:pPr>
+  </w:style>
+  <w:style w:type="character" w:styleId="Hipervnculo">
+    <w:name w:val="Hyperlink"/>
+    <w:basedOn w:val="Fuentedeprrafopredeter"/>
+    <w:uiPriority w:val="99"/>
+    <w:unhideWhenUsed/>
+    <w:rsid w:val="00292CF5"/>
+    <w:rPr>
+      <w:color w:val="0563C1" w:themeColor="hyperlink"/>
+      <w:u w:val="single"/>
+    </w:rPr>
+  </w:style>
+  <w:style w:type="paragraph" w:styleId="Encabezado">
+    <w:name w:val="header"/>
+    <w:basedOn w:val="Normal"/>
+    <w:link w:val="EncabezadoCar"/>
+    <w:uiPriority w:val="99"/>
+    <w:unhideWhenUsed/>
+    <w:rsid w:val="00292CF5"/>
+    <w:pPr>
+      <w:tabs>
+        <w:tab w:val="center" w:pos="4419"/>
+        <w:tab w:val="right" w:pos="8838"/>
+      </w:tabs>
+      <w:spacing w:after="0"/>
+    </w:pPr>
+  </w:style>
+  <w:style w:type="character" w:customStyle="1" w:styleId="EncabezadoCar">
+    <w:name w:val="Encabezado Car"/>
+    <w:basedOn w:val="Fuentedeprrafopredeter"/>
+    <w:link w:val="Encabezado"/>
+    <w:uiPriority w:val="99"/>
+    <w:rsid w:val="00292CF5"/>
+    <w:rPr>
+      <w:rFonts w:ascii="Times New Roman" w:hAnsi="Times New Roman" w:cs="Times New Roman"/>
+      <w:sz w:val="24"/>
+      <w:lang w:val="es-CR"/>
+    </w:rPr>
+  </w:style>
+  <w:style w:type="paragraph" w:styleId="Piedepgina">
+    <w:name w:val="footer"/>
+    <w:basedOn w:val="Normal"/>
+    <w:link w:val="PiedepginaCar"/>
+    <w:uiPriority w:val="99"/>
+    <w:unhideWhenUsed/>
+    <w:rsid w:val="00292CF5"/>
+    <w:pPr>
+      <w:tabs>
+        <w:tab w:val="center" w:pos="4419"/>
+        <w:tab w:val="right" w:pos="8838"/>
+      </w:tabs>
+      <w:spacing w:after="0"/>
+    </w:pPr>
+  </w:style>
+  <w:style w:type="character" w:customStyle="1" w:styleId="PiedepginaCar">
+    <w:name w:val="Pie de página Car"/>
+    <w:basedOn w:val="Fuentedeprrafopredeter"/>
+    <w:link w:val="Piedepgina"/>
+    <w:uiPriority w:val="99"/>
+    <w:rsid w:val="00292CF5"/>
+    <w:rPr>
+      <w:rFonts w:ascii="Times New Roman" w:hAnsi="Times New Roman" w:cs="Times New Roman"/>
+      <w:sz w:val="24"/>
       <w:lang w:val="es-CR"/>
     </w:rPr>
   </w:style>
@@ -1090,4 +2887,16 @@
     </a:ext>
   </a:extLst>
 </a:theme>
+</file>
+
+<file path=customXml/item1.xml><?xml version="1.0" encoding="utf-8"?>
+<b:Sources xmlns:b="http://schemas.openxmlformats.org/officeDocument/2006/bibliography" xmlns="http://schemas.openxmlformats.org/officeDocument/2006/bibliography" SelectedStyle="\APASixthEditionOfficeOnline.xsl" StyleName="APA" Version="6"/>
+</file>
+
+<file path=customXml/itemProps1.xml><?xml version="1.0" encoding="utf-8"?>
+<ds:datastoreItem xmlns:ds="http://schemas.openxmlformats.org/officeDocument/2006/customXml" ds:itemID="{32143D9A-E61F-424E-9504-E7399C8C53B7}">
+  <ds:schemaRefs>
+    <ds:schemaRef ds:uri="http://schemas.openxmlformats.org/officeDocument/2006/bibliography"/>
+  </ds:schemaRefs>
+</ds:datastoreItem>
 </file>
</xml_diff>